<commit_message>
fix input empty string print issue fix position issue update document
</commit_message>
<xml_diff>
--- a/PRN calculator.docx
+++ b/PRN calculator.docx
@@ -2119,121 +2119,6 @@
       </w:pPr>
       <w:r>
         <w:lastRenderedPageBreak/>
-        <w:t>A</w:t>
-      </w:r>
-      <w:r>
-        <w:rPr>
-          <w:rFonts w:hint="eastAsia"/>
-        </w:rPr>
-        <w:t>bout</w:t>
-      </w:r>
-      <w:r>
-        <w:t xml:space="preserve"> </w:t>
-      </w:r>
-      <w:r>
-        <w:rPr>
-          <w:rFonts w:hint="eastAsia"/>
-        </w:rPr>
-        <w:t>the</w:t>
-      </w:r>
-      <w:r>
-        <w:t xml:space="preserve"> </w:t>
-      </w:r>
-      <w:r>
-        <w:rPr>
-          <w:rFonts w:hint="eastAsia"/>
-        </w:rPr>
-        <w:t>known</w:t>
-      </w:r>
-      <w:r>
-        <w:t xml:space="preserve"> </w:t>
-      </w:r>
-      <w:r>
-        <w:rPr>
-          <w:rFonts w:hint="eastAsia"/>
-        </w:rPr>
-        <w:t>issue</w:t>
-      </w:r>
-    </w:p>
-    <w:p>
-      <w:pPr>
-        <w:jc w:val="left"/>
-        <w:rPr>
-          <w:rFonts w:hint="eastAsia"/>
-        </w:rPr>
-      </w:pPr>
-      <w:r>
-        <w:t>I</w:t>
-      </w:r>
-      <w:r>
-        <w:rPr>
-          <w:rFonts w:hint="eastAsia"/>
-        </w:rPr>
-        <w:t>f</w:t>
-      </w:r>
-      <w:r>
-        <w:t xml:space="preserve"> </w:t>
-      </w:r>
-      <w:r>
-        <w:rPr>
-          <w:rFonts w:hint="eastAsia"/>
-        </w:rPr>
-        <w:t>you</w:t>
-      </w:r>
-      <w:r>
-        <w:t xml:space="preserve"> </w:t>
-      </w:r>
-      <w:r>
-        <w:rPr>
-          <w:rFonts w:hint="eastAsia"/>
-        </w:rPr>
-        <w:t>key</w:t>
-      </w:r>
-      <w:r>
-        <w:t xml:space="preserve"> </w:t>
-      </w:r>
-      <w:r>
-        <w:rPr>
-          <w:rFonts w:hint="eastAsia"/>
-        </w:rPr>
-        <w:t>an</w:t>
-      </w:r>
-      <w:r>
-        <w:t xml:space="preserve"> </w:t>
-      </w:r>
-      <w:r>
-        <w:rPr>
-          <w:rFonts w:hint="eastAsia"/>
-        </w:rPr>
-        <w:t>empty</w:t>
-      </w:r>
-      <w:r>
-        <w:t xml:space="preserve"> </w:t>
-      </w:r>
-      <w:r>
-        <w:rPr>
-          <w:rFonts w:hint="eastAsia"/>
-        </w:rPr>
-        <w:t>command</w:t>
-      </w:r>
-      <w:r>
-        <w:t xml:space="preserve"> </w:t>
-      </w:r>
-      <w:r>
-        <w:rPr>
-          <w:rFonts w:hint="eastAsia"/>
-        </w:rPr>
-        <w:t>line,</w:t>
-      </w:r>
-      <w:r>
-        <w:t xml:space="preserve"> it will have some issue. The empty line will be sent to calculate engine once there is some useful input.</w:t>
-      </w:r>
-    </w:p>
-    <w:p>
-      <w:pPr>
-        <w:pStyle w:val="3"/>
-      </w:pPr>
-      <w:r>
         <w:t>About errors</w:t>
       </w:r>
     </w:p>
@@ -2907,25 +2792,16 @@
           <w:sz w:val="20"/>
           <w:szCs w:val="20"/>
         </w:rPr>
-        <w:t xml:space="preserve"> I </w:t>
-      </w:r>
-      <w:r>
-        <w:rPr>
-          <w:rFonts w:ascii="Courier New" w:eastAsia="宋体" w:hAnsi="Courier New" w:cs="Courier New"/>
-          <w:kern w:val="0"/>
-          <w:sz w:val="20"/>
-          <w:szCs w:val="20"/>
-        </w:rPr>
+        <w:t xml:space="preserve"> I will throw this exception. </w:t>
+      </w:r>
+    </w:p>
+    <w:p/>
+    <w:p>
+      <w:pPr>
+        <w:pStyle w:val="1"/>
+      </w:pPr>
+      <w:r>
         <w:lastRenderedPageBreak/>
-        <w:t xml:space="preserve">will throw this exception. </w:t>
-      </w:r>
-    </w:p>
-    <w:p/>
-    <w:p>
-      <w:pPr>
-        <w:pStyle w:val="1"/>
-      </w:pPr>
-      <w:r>
         <w:t>R</w:t>
       </w:r>
       <w:r>
@@ -3246,7 +3122,7 @@
           <v:shape id="_x0000_i1025" type="#_x0000_t75" style="width:109.8pt;height:40.8pt" o:ole="">
             <v:imagedata r:id="rId8" o:title=""/>
           </v:shape>
-          <o:OLEObject Type="Embed" ProgID="Package" ShapeID="_x0000_i1025" DrawAspect="Content" ObjectID="_1662423557" r:id="rId9"/>
+          <o:OLEObject Type="Embed" ProgID="Package" ShapeID="_x0000_i1025" DrawAspect="Content" ObjectID="_1662442126" r:id="rId9"/>
         </w:object>
       </w:r>
       <w:r>
@@ -3254,7 +3130,7 @@
           <v:shape id="_x0000_i1026" type="#_x0000_t75" style="width:88.2pt;height:40.8pt" o:ole="">
             <v:imagedata r:id="rId10" o:title=""/>
           </v:shape>
-          <o:OLEObject Type="Embed" ProgID="Package" ShapeID="_x0000_i1026" DrawAspect="Content" ObjectID="_1662423558" r:id="rId11"/>
+          <o:OLEObject Type="Embed" ProgID="Package" ShapeID="_x0000_i1026" DrawAspect="Content" ObjectID="_1662442127" r:id="rId11"/>
         </w:object>
       </w:r>
       <w:r>
@@ -3262,7 +3138,7 @@
           <v:shape id="_x0000_i1027" type="#_x0000_t75" style="width:117.6pt;height:40.8pt" o:ole="">
             <v:imagedata r:id="rId12" o:title=""/>
           </v:shape>
-          <o:OLEObject Type="Embed" ProgID="Package" ShapeID="_x0000_i1027" DrawAspect="Content" ObjectID="_1662423559" r:id="rId13"/>
+          <o:OLEObject Type="Embed" ProgID="Package" ShapeID="_x0000_i1027" DrawAspect="Content" ObjectID="_1662442128" r:id="rId13"/>
         </w:object>
       </w:r>
     </w:p>
@@ -3293,7 +3169,6 @@
         <w:rPr>
           <w:noProof/>
         </w:rPr>
-        <w:lastRenderedPageBreak/>
         <w:drawing>
           <wp:inline distT="0" distB="0" distL="0" distR="0" wp14:anchorId="525B1463" wp14:editId="422AC2F0">
             <wp:extent cx="5274310" cy="885825"/>
@@ -3537,15 +3412,13 @@
       </w:r>
       <w:proofErr w:type="gramEnd"/>
       <w:r>
-        <w:t xml:space="preserve"> the test case just run in Ide, which </w:t>
-      </w:r>
-      <w:proofErr w:type="spellStart"/>
-      <w:r>
-        <w:t>donot</w:t>
-      </w:r>
-      <w:proofErr w:type="spellEnd"/>
-      <w:r>
-        <w:t xml:space="preserve"> have jar cases. </w:t>
+        <w:t xml:space="preserve"> the test case just run in Ide, which do</w:t>
+      </w:r>
+      <w:r>
+        <w:t xml:space="preserve"> </w:t>
+      </w:r>
+      <w:r>
+        <w:t xml:space="preserve">not have jar cases. </w:t>
       </w:r>
       <w:proofErr w:type="gramStart"/>
       <w:r>
@@ -4222,6 +4095,8 @@
       <w:r>
         <w:t xml:space="preserve"> </w:t>
       </w:r>
+    </w:p>
+    <w:p>
       <w:r>
         <w:t>I</w:t>
       </w:r>

</xml_diff>